<commit_message>
updated some formatting issues
</commit_message>
<xml_diff>
--- a/Proposal for SFU CSIL Lab Use.docx
+++ b/Proposal for SFU CSIL Lab Use.docx
@@ -308,9 +308,6 @@
       </w:r>
       <w:sdt>
         <w:sdtPr>
-          <w:rPr>
-            <w:b/>
-          </w:rPr>
           <w:id w:val="-1659216874"/>
           <w:placeholder>
             <w:docPart w:val="EBA58367BA5A49A8AC0D838B05B31BAF"/>
@@ -342,9 +339,6 @@
       </w:r>
       <w:sdt>
         <w:sdtPr>
-          <w:rPr>
-            <w:b/>
-          </w:rPr>
           <w:id w:val="164761904"/>
           <w:placeholder>
             <w:docPart w:val="500391AB8DA3462E8E6A9A4635C4A9BC"/>
@@ -376,9 +370,6 @@
       </w:r>
       <w:sdt>
         <w:sdtPr>
-          <w:rPr>
-            <w:b/>
-          </w:rPr>
           <w:id w:val="-1146275048"/>
           <w:placeholder>
             <w:docPart w:val="327E6F1331374D9C96A36931BE3A9D3A"/>
@@ -410,9 +401,6 @@
       </w:r>
       <w:sdt>
         <w:sdtPr>
-          <w:rPr>
-            <w:b/>
-          </w:rPr>
           <w:id w:val="-1624218904"/>
           <w:placeholder>
             <w:docPart w:val="D155ADB1A90C44A399B205CEE7BA4C5D"/>
@@ -502,9 +490,6 @@
       </w:r>
       <w:sdt>
         <w:sdtPr>
-          <w:rPr>
-            <w:b/>
-          </w:rPr>
           <w:id w:val="-1764523672"/>
           <w:placeholder>
             <w:docPart w:val="7E71906EA3084B89AF3BC3B76E97782D"/>
@@ -542,9 +527,6 @@
       </w:r>
       <w:sdt>
         <w:sdtPr>
-          <w:rPr>
-            <w:b/>
-          </w:rPr>
           <w:id w:val="-1755277219"/>
           <w:placeholder>
             <w:docPart w:val="9B68385A474F4E82A0BF5E3208B99E7D"/>
@@ -563,46 +545,37 @@
       </w:sdt>
     </w:p>
     <w:p>
-      <w:pPr>
-        <w:rPr>
-          <w:b/>
-        </w:rPr>
-      </w:pPr>
       <w:r>
         <w:rPr>
           <w:b/>
         </w:rPr>
         <w:t>If there will be an entrance fee, please indicate how the acquired fee will be spent:</w:t>
       </w:r>
-    </w:p>
-    <w:sdt>
-      <w:sdtPr>
-        <w:rPr>
-          <w:b/>
-        </w:rPr>
-        <w:id w:val="-1807852304"/>
-        <w:placeholder>
-          <w:docPart w:val="A50F07E02E1E49C3BEF21865C8780F20"/>
-        </w:placeholder>
-        <w:showingPlcHdr/>
-      </w:sdtPr>
-      <w:sdtEndPr/>
-      <w:sdtContent>
-        <w:p>
-          <w:pPr>
-            <w:rPr>
-              <w:b/>
-            </w:rPr>
-          </w:pPr>
+      <w:r>
+        <w:rPr>
+          <w:b/>
+        </w:rPr>
+        <w:br/>
+      </w:r>
+      <w:sdt>
+        <w:sdtPr>
+          <w:id w:val="-1807852304"/>
+          <w:placeholder>
+            <w:docPart w:val="A50F07E02E1E49C3BEF21865C8780F20"/>
+          </w:placeholder>
+          <w:showingPlcHdr/>
+        </w:sdtPr>
+        <w:sdtEndPr/>
+        <w:sdtContent>
           <w:r>
             <w:rPr>
               <w:rStyle w:val="PlaceholderText"/>
             </w:rPr>
             <w:t>Eg. 40% of entrance fee will be spent on raffles, 60% will be spent on refreshments</w:t>
           </w:r>
-        </w:p>
-      </w:sdtContent>
-    </w:sdt>
+        </w:sdtContent>
+      </w:sdt>
+    </w:p>
     <w:p>
       <w:r>
         <w:rPr>
@@ -657,46 +630,37 @@
       </w:sdt>
     </w:p>
     <w:p>
-      <w:pPr>
-        <w:rPr>
-          <w:b/>
-        </w:rPr>
-      </w:pPr>
       <w:r>
         <w:rPr>
           <w:b/>
         </w:rPr>
         <w:t>Please list all equipment/setup you require from the SFU School of Computing Science:</w:t>
       </w:r>
-    </w:p>
-    <w:sdt>
-      <w:sdtPr>
-        <w:rPr>
-          <w:b/>
-        </w:rPr>
-        <w:id w:val="600225475"/>
-        <w:placeholder>
-          <w:docPart w:val="137D257D581B4202B628D40557B8837D"/>
-        </w:placeholder>
-        <w:showingPlcHdr/>
-      </w:sdtPr>
-      <w:sdtEndPr/>
-      <w:sdtContent>
-        <w:p>
-          <w:pPr>
-            <w:rPr>
-              <w:b/>
-            </w:rPr>
-          </w:pPr>
+      <w:r>
+        <w:rPr>
+          <w:b/>
+        </w:rPr>
+        <w:br/>
+      </w:r>
+      <w:sdt>
+        <w:sdtPr>
+          <w:id w:val="600225475"/>
+          <w:placeholder>
+            <w:docPart w:val="137D257D581B4202B628D40557B8837D"/>
+          </w:placeholder>
+          <w:showingPlcHdr/>
+        </w:sdtPr>
+        <w:sdtEndPr/>
+        <w:sdtContent>
           <w:r>
             <w:rPr>
               <w:rStyle w:val="PlaceholderText"/>
             </w:rPr>
             <w:t>Eg. Update of relevant games, setup of AV equipment, installation of specific software</w:t>
           </w:r>
-        </w:p>
-      </w:sdtContent>
-    </w:sdt>
+        </w:sdtContent>
+      </w:sdt>
+    </w:p>
     <w:p>
       <w:pPr>
         <w:rPr>
@@ -913,6 +877,11 @@
       </w:sdt>
     </w:p>
     <w:p>
+      <w:pPr>
+        <w:rPr>
+          <w:b/>
+        </w:rPr>
+      </w:pPr>
       <w:r>
         <w:t>Booked through SFU meeting and Event Services</w:t>
       </w:r>
@@ -946,20 +915,6 @@
         <w:rPr>
           <w:b/>
         </w:rPr>
-        <w:br w:type="page"/>
-      </w:r>
-    </w:p>
-    <w:p>
-      <w:pPr>
-        <w:rPr>
-          <w:b/>
-        </w:rPr>
-      </w:pPr>
-      <w:r>
-        <w:rPr>
-          <w:b/>
-        </w:rPr>
-        <w:lastRenderedPageBreak/>
         <w:t>Have you read, and agree to all responsibilities and liabilities listed under the Responsibilities section?</w:t>
       </w:r>
     </w:p>
@@ -1025,6 +980,20 @@
         <w:rPr>
           <w:b/>
         </w:rPr>
+        <w:br w:type="page"/>
+      </w:r>
+    </w:p>
+    <w:p>
+      <w:pPr>
+        <w:rPr>
+          <w:b/>
+        </w:rPr>
+      </w:pPr>
+      <w:r>
+        <w:rPr>
+          <w:b/>
+        </w:rPr>
+        <w:lastRenderedPageBreak/>
         <w:t xml:space="preserve">Please provide your </w:t>
       </w:r>
       <w:r>
@@ -2573,6 +2542,7 @@
     <w:rsid w:val="002D66E4"/>
     <w:rsid w:val="004179B9"/>
     <w:rsid w:val="00426B74"/>
+    <w:rsid w:val="00467D17"/>
     <w:rsid w:val="00664E8B"/>
     <w:rsid w:val="006F474C"/>
     <w:rsid w:val="00771F6B"/>

</xml_diff>